<commit_message>
Answered Lab 4 Question 4.2 & 4.3
</commit_message>
<xml_diff>
--- a/Assignment_4/Question 4 Answers.docx
+++ b/Assignment_4/Question 4 Answers.docx
@@ -987,7 +987,27 @@
           <w:sz w:val="22"/>
           <w:szCs w:val="22"/>
         </w:rPr>
-        <w:t>Answer: &lt;your answer here&gt;</w:t>
+        <w:t xml:space="preserve">Answer: </w:t>
+      </w:r>
+      <w:r>
+        <w:rPr>
+          <w:rStyle w:val="Emphasis"/>
+          <w:rFonts w:ascii="Roboto" w:hAnsi="Roboto"/>
+          <w:color w:val="212121"/>
+          <w:sz w:val="22"/>
+          <w:szCs w:val="22"/>
+        </w:rPr>
+        <w:t>There is no need to know and set the optimal number of clusters (k value in k-means) for mean-shift</w:t>
+      </w:r>
+      <w:r>
+        <w:rPr>
+          <w:rStyle w:val="Emphasis"/>
+          <w:rFonts w:ascii="Roboto" w:hAnsi="Roboto"/>
+          <w:color w:val="212121"/>
+          <w:sz w:val="22"/>
+          <w:szCs w:val="22"/>
+        </w:rPr>
+        <w:t>, as the centroids will converge to modes. Mean-shift can produce flexibly shaped clusters (which are required for the points in Part 1), while k-means produces spherical clusters. Mean-shift is also robust to outliers while k-means is less so.</w:t>
       </w:r>
     </w:p>
     <w:p>
@@ -1045,8 +1065,77 @@
           <w:sz w:val="22"/>
           <w:szCs w:val="22"/>
         </w:rPr>
-        <w:lastRenderedPageBreak/>
-        <w:t>Answer: &lt;your answer here&gt;</w:t>
+        <w:t xml:space="preserve">Answer: </w:t>
+      </w:r>
+      <w:r>
+        <w:rPr>
+          <w:rStyle w:val="Emphasis"/>
+          <w:rFonts w:ascii="Roboto" w:hAnsi="Roboto"/>
+          <w:color w:val="212121"/>
+          <w:sz w:val="22"/>
+          <w:szCs w:val="22"/>
+        </w:rPr>
+        <w:t xml:space="preserve">Small clusters below the minimum threshold contain outliers which are to be discarded. Outliers are in </w:t>
+      </w:r>
+      <w:r>
+        <w:rPr>
+          <w:rStyle w:val="Emphasis"/>
+          <w:rFonts w:ascii="Roboto" w:hAnsi="Roboto"/>
+          <w:color w:val="212121"/>
+          <w:sz w:val="22"/>
+          <w:szCs w:val="22"/>
+        </w:rPr>
+        <w:t>locations</w:t>
+      </w:r>
+      <w:r>
+        <w:rPr>
+          <w:rStyle w:val="Emphasis"/>
+          <w:rFonts w:ascii="Roboto" w:hAnsi="Roboto"/>
+          <w:color w:val="212121"/>
+          <w:sz w:val="22"/>
+          <w:szCs w:val="22"/>
+        </w:rPr>
+        <w:t xml:space="preserve"> far away from most other points, and the</w:t>
+      </w:r>
+      <w:r>
+        <w:rPr>
+          <w:rStyle w:val="Emphasis"/>
+          <w:rFonts w:ascii="Roboto" w:hAnsi="Roboto"/>
+          <w:color w:val="212121"/>
+          <w:sz w:val="22"/>
+          <w:szCs w:val="22"/>
+        </w:rPr>
+        <w:t>ir</w:t>
+      </w:r>
+      <w:r>
+        <w:rPr>
+          <w:rStyle w:val="Emphasis"/>
+          <w:rFonts w:ascii="Roboto" w:hAnsi="Roboto"/>
+          <w:color w:val="212121"/>
+          <w:sz w:val="22"/>
+          <w:szCs w:val="22"/>
+        </w:rPr>
+        <w:t xml:space="preserve"> centroids converge to modes that form cluster centres with few points</w:t>
+      </w:r>
+      <w:r>
+        <w:rPr>
+          <w:rStyle w:val="Emphasis"/>
+          <w:rFonts w:ascii="Roboto" w:hAnsi="Roboto"/>
+          <w:color w:val="212121"/>
+          <w:sz w:val="22"/>
+          <w:szCs w:val="22"/>
+        </w:rPr>
+        <w:t xml:space="preserve"> which are outliers</w:t>
+      </w:r>
+      <w:r>
+        <w:rPr>
+          <w:rStyle w:val="Emphasis"/>
+          <w:rFonts w:ascii="Roboto" w:hAnsi="Roboto"/>
+          <w:color w:val="212121"/>
+          <w:sz w:val="22"/>
+          <w:szCs w:val="22"/>
+        </w:rPr>
+        <w:t>.</w:t>
       </w:r>
     </w:p>
     <w:p>
@@ -1091,20 +1180,124 @@
         <w:spacing w:before="120" w:beforeAutospacing="0" w:after="90" w:afterAutospacing="0"/>
         <w:rPr>
           <w:rFonts w:ascii="Roboto" w:hAnsi="Roboto"/>
-          <w:color w:val="212121"/>
-          <w:sz w:val="22"/>
-          <w:szCs w:val="22"/>
-        </w:rPr>
-      </w:pPr>
-      <w:r>
-        <w:rPr>
-          <w:rStyle w:val="Emphasis"/>
-          <w:rFonts w:ascii="Roboto" w:hAnsi="Roboto"/>
-          <w:color w:val="212121"/>
-          <w:sz w:val="22"/>
-          <w:szCs w:val="22"/>
-        </w:rPr>
-        <w:t>Answer: &lt;your answer here&gt;</w:t>
+          <w:i/>
+          <w:iCs/>
+          <w:color w:val="212121"/>
+          <w:sz w:val="22"/>
+          <w:szCs w:val="22"/>
+        </w:rPr>
+      </w:pPr>
+      <w:r>
+        <w:rPr>
+          <w:rStyle w:val="Emphasis"/>
+          <w:rFonts w:ascii="Roboto" w:hAnsi="Roboto"/>
+          <w:color w:val="212121"/>
+          <w:sz w:val="22"/>
+          <w:szCs w:val="22"/>
+        </w:rPr>
+        <w:t xml:space="preserve">Answer: </w:t>
+      </w:r>
+      <w:r>
+        <w:rPr>
+          <w:rStyle w:val="Emphasis"/>
+          <w:rFonts w:ascii="Roboto" w:hAnsi="Roboto"/>
+          <w:color w:val="212121"/>
+          <w:sz w:val="22"/>
+          <w:szCs w:val="22"/>
+        </w:rPr>
+        <w:t xml:space="preserve">The larger the radius c, the shorter the running time. </w:t>
+      </w:r>
+      <w:r>
+        <w:rPr>
+          <w:rStyle w:val="Emphasis"/>
+          <w:rFonts w:ascii="Roboto" w:hAnsi="Roboto"/>
+          <w:color w:val="212121"/>
+          <w:sz w:val="22"/>
+          <w:szCs w:val="22"/>
+        </w:rPr>
+        <w:t xml:space="preserve">Larger radius c means that more points are included in </w:t>
+      </w:r>
+      <w:r>
+        <w:rPr>
+          <w:rStyle w:val="Emphasis"/>
+          <w:rFonts w:ascii="Roboto" w:hAnsi="Roboto"/>
+          <w:color w:val="212121"/>
+          <w:sz w:val="22"/>
+          <w:szCs w:val="22"/>
+        </w:rPr>
+        <w:t>each</w:t>
+      </w:r>
+      <w:r>
+        <w:rPr>
+          <w:rStyle w:val="Emphasis"/>
+          <w:rFonts w:ascii="Roboto" w:hAnsi="Roboto"/>
+          <w:color w:val="212121"/>
+          <w:sz w:val="22"/>
+          <w:szCs w:val="22"/>
+        </w:rPr>
+        <w:t xml:space="preserve"> mean-shift</w:t>
+      </w:r>
+      <w:r>
+        <w:rPr>
+          <w:rStyle w:val="Emphasis"/>
+          <w:rFonts w:ascii="Roboto" w:hAnsi="Roboto"/>
+          <w:color w:val="212121"/>
+          <w:sz w:val="22"/>
+          <w:szCs w:val="22"/>
+        </w:rPr>
+        <w:t xml:space="preserve"> window’s</w:t>
+      </w:r>
+      <w:r>
+        <w:rPr>
+          <w:rStyle w:val="Emphasis"/>
+          <w:rFonts w:ascii="Roboto" w:hAnsi="Roboto"/>
+          <w:color w:val="212121"/>
+          <w:sz w:val="22"/>
+          <w:szCs w:val="22"/>
+        </w:rPr>
+        <w:t xml:space="preserve"> path</w:t>
+      </w:r>
+      <w:r>
+        <w:rPr>
+          <w:rStyle w:val="Emphasis"/>
+          <w:rFonts w:ascii="Roboto" w:hAnsi="Roboto"/>
+          <w:color w:val="212121"/>
+          <w:sz w:val="22"/>
+          <w:szCs w:val="22"/>
+        </w:rPr>
+        <w:t xml:space="preserve"> to mode</w:t>
+      </w:r>
+      <w:r>
+        <w:rPr>
+          <w:rStyle w:val="Emphasis"/>
+          <w:rFonts w:ascii="Roboto" w:hAnsi="Roboto"/>
+          <w:color w:val="212121"/>
+          <w:sz w:val="22"/>
+          <w:szCs w:val="22"/>
+        </w:rPr>
+        <w:t xml:space="preserve">. This reduces the number of points for which mean-shift </w:t>
+      </w:r>
+      <w:proofErr w:type="gramStart"/>
+      <w:r>
+        <w:rPr>
+          <w:rStyle w:val="Emphasis"/>
+          <w:rFonts w:ascii="Roboto" w:hAnsi="Roboto"/>
+          <w:color w:val="212121"/>
+          <w:sz w:val="22"/>
+          <w:szCs w:val="22"/>
+        </w:rPr>
+        <w:t>has to</w:t>
+      </w:r>
+      <w:proofErr w:type="gramEnd"/>
+      <w:r>
+        <w:rPr>
+          <w:rStyle w:val="Emphasis"/>
+          <w:rFonts w:ascii="Roboto" w:hAnsi="Roboto"/>
+          <w:color w:val="212121"/>
+          <w:sz w:val="22"/>
+          <w:szCs w:val="22"/>
+        </w:rPr>
+        <w:t xml:space="preserve"> be run on.</w:t>
       </w:r>
     </w:p>
     <w:p>
@@ -1245,7 +1438,37 @@
           <w:sz w:val="22"/>
           <w:szCs w:val="22"/>
         </w:rPr>
-        <w:t>Answer: &lt;your answer here&gt;</w:t>
+        <w:t xml:space="preserve">Answer: </w:t>
+      </w:r>
+      <w:r>
+        <w:rPr>
+          <w:rStyle w:val="Emphasis"/>
+          <w:rFonts w:ascii="Roboto" w:hAnsi="Roboto"/>
+          <w:color w:val="212121"/>
+          <w:sz w:val="22"/>
+          <w:szCs w:val="22"/>
+        </w:rPr>
+        <w:t>The points further away from a in the cluster are outliers for the</w:t>
+      </w:r>
+      <w:r>
+        <w:rPr>
+          <w:rStyle w:val="Emphasis"/>
+          <w:rFonts w:ascii="Roboto" w:hAnsi="Roboto"/>
+          <w:color w:val="212121"/>
+          <w:sz w:val="22"/>
+          <w:szCs w:val="22"/>
+        </w:rPr>
+        <w:t xml:space="preserve"> current basis vector computation</w:t>
+      </w:r>
+      <w:r>
+        <w:rPr>
+          <w:rStyle w:val="Emphasis"/>
+          <w:rFonts w:ascii="Roboto" w:hAnsi="Roboto"/>
+          <w:color w:val="212121"/>
+          <w:sz w:val="22"/>
+          <w:szCs w:val="22"/>
+        </w:rPr>
+        <w:t>. It is unnecessary to transform them onto the lattice grid as they will be outliers in RANSAC loops; only the closest points to a are likely to be inliers.</w:t>
       </w:r>
     </w:p>
     <w:sectPr>

</xml_diff>